<commit_message>
Refine course descriptors in D4LS meeting
</commit_message>
<xml_diff>
--- a/Programme Document/IN616001 Operating Systems Concepts.docx
+++ b/Programme Document/IN616001 Operating Systems Concepts.docx
@@ -772,7 +772,19 @@
         <w:rPr>
           <w:rFonts w:cs="Arial"/>
         </w:rPr>
-        <w:t xml:space="preserve"> management concepts and issues</w:t>
+        <w:t xml:space="preserve"> </w:t>
+      </w:r>
+      <w:r>
+        <w:rPr>
+          <w:rFonts w:cs="Arial"/>
+        </w:rPr>
+        <w:t xml:space="preserve">and storage </w:t>
+      </w:r>
+      <w:r>
+        <w:rPr>
+          <w:rFonts w:cs="Arial"/>
+        </w:rPr>
+        <w:t>management concepts and issues</w:t>
       </w:r>
     </w:p>
     <w:p>
@@ -795,7 +807,13 @@
         <w:rPr>
           <w:rFonts w:cs="Arial"/>
         </w:rPr>
-        <w:t>Describe storage management concepts and issues</w:t>
+        <w:t xml:space="preserve">Identify </w:t>
+      </w:r>
+      <w:r>
+        <w:rPr>
+          <w:rFonts w:cs="Arial"/>
+        </w:rPr>
+        <w:t>protection and security issues</w:t>
       </w:r>
     </w:p>
     <w:p>
@@ -818,13 +836,13 @@
         <w:rPr>
           <w:rFonts w:cs="Arial"/>
         </w:rPr>
-        <w:t xml:space="preserve">Identify </w:t>
-      </w:r>
-      <w:r>
-        <w:rPr>
-          <w:rFonts w:cs="Arial"/>
-        </w:rPr>
-        <w:t>protection and security issues</w:t>
+        <w:t>Configure and manage operating systems and selected services</w:t>
+      </w:r>
+      <w:r>
+        <w:rPr>
+          <w:rFonts w:cs="Arial"/>
+        </w:rPr>
+        <w:t xml:space="preserve"> including the use of appropriate scripting languages</w:t>
       </w:r>
     </w:p>
     <w:p>
@@ -847,52 +865,6 @@
         <w:rPr>
           <w:rFonts w:cs="Arial"/>
         </w:rPr>
-        <w:t>Apply scripting languages to solve operating system management tasks</w:t>
-      </w:r>
-    </w:p>
-    <w:p>
-      <w:pPr>
-        <w:numPr>
-          <w:ilvl w:val="0"/>
-          <w:numId w:val="2"/>
-        </w:numPr>
-        <w:tabs>
-          <w:tab w:val="clear" w:pos="360"/>
-          <w:tab w:val="num" w:pos="567"/>
-        </w:tabs>
-        <w:spacing w:after="120"/>
-        <w:ind w:left="567" w:hanging="567"/>
-        <w:rPr>
-          <w:rFonts w:cs="Arial"/>
-        </w:rPr>
-      </w:pPr>
-      <w:r>
-        <w:rPr>
-          <w:rFonts w:cs="Arial"/>
-        </w:rPr>
-        <w:t>Configure and manage operating systems and selected services</w:t>
-      </w:r>
-    </w:p>
-    <w:p>
-      <w:pPr>
-        <w:numPr>
-          <w:ilvl w:val="0"/>
-          <w:numId w:val="2"/>
-        </w:numPr>
-        <w:tabs>
-          <w:tab w:val="clear" w:pos="360"/>
-          <w:tab w:val="num" w:pos="567"/>
-        </w:tabs>
-        <w:spacing w:after="120"/>
-        <w:ind w:left="567" w:hanging="567"/>
-        <w:rPr>
-          <w:rFonts w:cs="Arial"/>
-        </w:rPr>
-      </w:pPr>
-      <w:r>
-        <w:rPr>
-          <w:rFonts w:cs="Arial"/>
-        </w:rPr>
         <w:t xml:space="preserve">Identify, select and apply criteria for the </w:t>
       </w:r>
       <w:r>
@@ -1243,6 +1215,37 @@
           <w:rFonts w:cs="Arial"/>
         </w:rPr>
         <w:t>Protection and security issues and solutions</w:t>
+      </w:r>
+    </w:p>
+    <w:p>
+      <w:pPr>
+        <w:numPr>
+          <w:ilvl w:val="0"/>
+          <w:numId w:val="3"/>
+        </w:numPr>
+        <w:tabs>
+          <w:tab w:val="clear" w:pos="360"/>
+          <w:tab w:val="num" w:pos="426"/>
+        </w:tabs>
+        <w:spacing w:after="60"/>
+        <w:ind w:left="426" w:hanging="426"/>
+        <w:rPr>
+          <w:rFonts w:cs="Arial"/>
+        </w:rPr>
+      </w:pPr>
+      <w:r>
+        <w:rPr>
+          <w:rFonts w:cs="Arial"/>
+        </w:rPr>
+        <w:t xml:space="preserve">Booting &amp; </w:t>
+      </w:r>
+      <w:bookmarkStart w:id="1" w:name="_GoBack"/>
+      <w:bookmarkEnd w:id="1"/>
+      <w:r>
+        <w:rPr>
+          <w:rFonts w:cs="Arial"/>
+        </w:rPr>
+        <w:t>Bootloaders</w:t>
       </w:r>
     </w:p>
     <w:p>
@@ -1594,14 +1597,12 @@
                 <w:rFonts w:cs="Arial"/>
               </w:rPr>
             </w:pPr>
-            <w:bookmarkStart w:id="1" w:name="_GoBack"/>
             <w:r>
               <w:rPr>
                 <w:rFonts w:cs="Arial"/>
               </w:rPr>
               <w:t>Exam</w:t>
             </w:r>
-            <w:bookmarkEnd w:id="1"/>
           </w:p>
         </w:tc>
         <w:tc>

</xml_diff>

<commit_message>
Update descriptors and refine assessments
</commit_message>
<xml_diff>
--- a/Programme Document/IN616001 Operating Systems Concepts.docx
+++ b/Programme Document/IN616001 Operating Systems Concepts.docx
@@ -8,7 +8,10 @@
       </w:pPr>
       <w:bookmarkStart w:id="0" w:name="_Toc419967163"/>
       <w:r>
-        <w:t>Operating Systems Concepts</w:t>
+        <w:t>Operating System</w:t>
+      </w:r>
+      <w:r>
+        <w:t xml:space="preserve"> Concepts</w:t>
       </w:r>
       <w:bookmarkEnd w:id="0"/>
     </w:p>
@@ -807,13 +810,15 @@
         <w:rPr>
           <w:rFonts w:cs="Arial"/>
         </w:rPr>
-        <w:t xml:space="preserve">Identify </w:t>
-      </w:r>
-      <w:r>
-        <w:rPr>
-          <w:rFonts w:cs="Arial"/>
-        </w:rPr>
-        <w:t>protection and security issues</w:t>
+        <w:t>Reflect on</w:t>
+      </w:r>
+      <w:bookmarkStart w:id="1" w:name="_GoBack"/>
+      <w:bookmarkEnd w:id="1"/>
+      <w:r>
+        <w:rPr>
+          <w:rFonts w:cs="Arial"/>
+        </w:rPr>
+        <w:t xml:space="preserve"> contemporary technological developments related to operating systems</w:t>
       </w:r>
     </w:p>
     <w:p>
@@ -1237,15 +1242,7 @@
         <w:rPr>
           <w:rFonts w:cs="Arial"/>
         </w:rPr>
-        <w:t xml:space="preserve">Booting &amp; </w:t>
-      </w:r>
-      <w:bookmarkStart w:id="1" w:name="_GoBack"/>
-      <w:bookmarkEnd w:id="1"/>
-      <w:r>
-        <w:rPr>
-          <w:rFonts w:cs="Arial"/>
-        </w:rPr>
-        <w:t>Bootloaders</w:t>
+        <w:t>Booting &amp; Bootloaders</w:t>
       </w:r>
     </w:p>
     <w:p>
@@ -1438,7 +1435,7 @@
               <w:rPr>
                 <w:rFonts w:cs="Arial"/>
               </w:rPr>
-              <w:t>1,2,3,4,5</w:t>
+              <w:t>4</w:t>
             </w:r>
           </w:p>
         </w:tc>
@@ -1507,7 +1504,7 @@
               <w:rPr>
                 <w:rFonts w:cs="Arial"/>
               </w:rPr>
-              <w:t>5,6</w:t>
+              <w:t>4</w:t>
             </w:r>
           </w:p>
         </w:tc>
@@ -1577,7 +1574,13 @@
               <w:rPr>
                 <w:rFonts w:cs="Arial"/>
               </w:rPr>
-              <w:t>1,2,3,4,7</w:t>
+              <w:t>1,</w:t>
+            </w:r>
+            <w:r>
+              <w:rPr>
+                <w:rFonts w:cs="Arial"/>
+              </w:rPr>
+              <w:t>3,5</w:t>
             </w:r>
           </w:p>
         </w:tc>

</xml_diff>